<commit_message>
Resolve get exam by subject code
</commit_message>
<xml_diff>
--- a/resource/Template.docx
+++ b/resource/Template.docx
@@ -1,6 +1,6 @@
 
 <file path=word/document.xml><?xml version="1.0" encoding="utf-8"?>
-<w:document xmlns:wpc="http://schemas.microsoft.com/office/word/2010/wordprocessingCanvas" xmlns:cx="http://schemas.microsoft.com/office/drawing/2014/chartex" xmlns:cx1="http://schemas.microsoft.com/office/drawing/2015/9/8/chartex" xmlns:cx2="http://schemas.microsoft.com/office/drawing/2015/10/21/chartex" xmlns:cx3="http://schemas.microsoft.com/office/drawing/2016/5/9/chartex" xmlns:cx4="http://schemas.microsoft.com/office/drawing/2016/5/10/chartex" xmlns:cx5="http://schemas.microsoft.com/office/drawing/2016/5/11/chartex" xmlns:cx6="http://schemas.microsoft.com/office/drawing/2016/5/12/chartex" xmlns:cx7="http://schemas.microsoft.com/office/drawing/2016/5/13/chartex" xmlns:cx8="http://schemas.microsoft.com/office/drawing/2016/5/14/chartex" xmlns:mc="http://schemas.openxmlformats.org/markup-compatibility/2006" xmlns:aink="http://schemas.microsoft.com/office/drawing/2016/ink" xmlns:am3d="http://schemas.microsoft.com/office/drawing/2017/model3d" xmlns:o="urn:schemas-microsoft-com:office:office" xmlns:oel="http://schemas.microsoft.com/office/2019/extlst" xmlns:r="http://schemas.openxmlformats.org/officeDocument/2006/relationships" xmlns:m="http://schemas.openxmlformats.org/officeDocument/2006/math" xmlns:v="urn:schemas-microsoft-com:vml" xmlns:wp14="http://schemas.microsoft.com/office/word/2010/wordprocessingDrawing" xmlns:wp="http://schemas.openxmlformats.org/drawingml/2006/wordprocessingDrawing" xmlns:w10="urn:schemas-microsoft-com:office:word" xmlns:w="http://schemas.openxmlformats.org/wordprocessingml/2006/main" xmlns:w14="http://schemas.microsoft.com/office/word/2010/wordml" xmlns:w15="http://schemas.microsoft.com/office/word/2012/wordml" xmlns:w16cex="http://schemas.microsoft.com/office/word/2018/wordml/cex" xmlns:w16cid="http://schemas.microsoft.com/office/word/2016/wordml/cid" xmlns:w16="http://schemas.microsoft.com/office/word/2018/wordml" xmlns:w16du="http://schemas.microsoft.com/office/word/2023/wordml/word16du" xmlns:w16sdtdh="http://schemas.microsoft.com/office/word/2020/wordml/sdtdatahash" xmlns:w16sdtfl="http://schemas.microsoft.com/office/word/2024/wordml/sdtformatlock" xmlns:w16se="http://schemas.microsoft.com/office/word/2015/wordml/symex" xmlns:wpg="http://schemas.microsoft.com/office/word/2010/wordprocessingGroup" xmlns:wpi="http://schemas.microsoft.com/office/word/2010/wordprocessingInk" xmlns:wne="http://schemas.microsoft.com/office/word/2006/wordml" xmlns:wps="http://schemas.microsoft.com/office/word/2010/wordprocessingShape" mc:Ignorable="w14 w15 w16se w16cid w16 w16cex w16sdtdh w16sdtfl w16du wp14">
+<w:document xmlns:wpc="http://schemas.microsoft.com/office/word/2010/wordprocessingCanvas" xmlns:cx="http://schemas.microsoft.com/office/drawing/2014/chartex" xmlns:cx1="http://schemas.microsoft.com/office/drawing/2015/9/8/chartex" xmlns:cx2="http://schemas.microsoft.com/office/drawing/2015/10/21/chartex" xmlns:cx3="http://schemas.microsoft.com/office/drawing/2016/5/9/chartex" xmlns:cx4="http://schemas.microsoft.com/office/drawing/2016/5/10/chartex" xmlns:cx5="http://schemas.microsoft.com/office/drawing/2016/5/11/chartex" xmlns:cx6="http://schemas.microsoft.com/office/drawing/2016/5/12/chartex" xmlns:cx7="http://schemas.microsoft.com/office/drawing/2016/5/13/chartex" xmlns:cx8="http://schemas.microsoft.com/office/drawing/2016/5/14/chartex" xmlns:mc="http://schemas.openxmlformats.org/markup-compatibility/2006" xmlns:aink="http://schemas.microsoft.com/office/drawing/2016/ink" xmlns:am3d="http://schemas.microsoft.com/office/drawing/2017/model3d" xmlns:o="urn:schemas-microsoft-com:office:office" xmlns:oel="http://schemas.microsoft.com/office/2019/extlst" xmlns:r="http://schemas.openxmlformats.org/officeDocument/2006/relationships" xmlns:m="http://schemas.openxmlformats.org/officeDocument/2006/math" xmlns:v="urn:schemas-microsoft-com:vml" xmlns:wp14="http://schemas.microsoft.com/office/word/2010/wordprocessingDrawing" xmlns:wp="http://schemas.openxmlformats.org/drawingml/2006/wordprocessingDrawing" xmlns:w10="urn:schemas-microsoft-com:office:word" xmlns:w="http://schemas.openxmlformats.org/wordprocessingml/2006/main" xmlns:w14="http://schemas.microsoft.com/office/word/2010/wordml" xmlns:w15="http://schemas.microsoft.com/office/word/2012/wordml" xmlns:w16cex="http://schemas.microsoft.com/office/word/2018/wordml/cex" xmlns:w16cid="http://schemas.microsoft.com/office/word/2016/wordml/cid" xmlns:w16="http://schemas.microsoft.com/office/word/2018/wordml" xmlns:w16du="http://schemas.microsoft.com/office/word/2023/wordml/word16du" xmlns:w16sdtdh="http://schemas.microsoft.com/office/word/2020/wordml/sdtdatahash" xmlns:w16se="http://schemas.microsoft.com/office/word/2015/wordml/symex" xmlns:wpg="http://schemas.microsoft.com/office/word/2010/wordprocessingGroup" xmlns:wpi="http://schemas.microsoft.com/office/word/2010/wordprocessingInk" xmlns:wne="http://schemas.microsoft.com/office/word/2006/wordml" xmlns:wps="http://schemas.microsoft.com/office/word/2010/wordprocessingShape" mc:Ignorable="w14 w15 w16se w16cid w16 w16cex w16sdtdh w16du wp14">
   <w:body>
     <w:p>
       <w:r>
@@ -22,7 +22,10 @@
     </w:p>
     <w:p>
       <w:r>
-        <w:t>Date: dd-mm-yyyy</w:t>
+        <w:t xml:space="preserve">Date: </w:t>
+      </w:r>
+      <w:r>
+        <w:t>20-07-2025</w:t>
       </w:r>
     </w:p>
     <w:p/>
@@ -58,15 +61,7 @@
           </w:p>
           <w:p>
             <w:r>
-              <w:t>[</w:t>
-            </w:r>
-            <w:proofErr w:type="gramStart"/>
-            <w:r>
-              <w:t>file:8435.jpg</w:t>
-            </w:r>
-            <w:proofErr w:type="gramEnd"/>
-            <w:r>
-              <w:t>]</w:t>
+              <w:t>[file:8435.jpg]</w:t>
             </w:r>
           </w:p>
           <w:p>
@@ -304,6 +299,1980 @@
       </w:tr>
     </w:tbl>
     <w:p/>
+    <w:p/>
+    <w:tbl>
+      <w:tblPr>
+        <w:tblStyle w:val="TableGrid"/>
+        <w:tblW w:w="10000" w:type="dxa"/>
+        <w:tblLook w:val="01E0" w:firstRow="1" w:lastRow="1" w:firstColumn="1" w:lastColumn="1" w:noHBand="0" w:noVBand="0"/>
+      </w:tblPr>
+      <w:tblGrid>
+        <w:gridCol w:w="2000"/>
+        <w:gridCol w:w="8000"/>
+      </w:tblGrid>
+      <w:tr>
+        <w:tc>
+          <w:tcPr>
+            <w:tcW w:w="2000" w:type="dxa"/>
+          </w:tcPr>
+          <w:p>
+            <w:r>
+              <w:t>QN=</w:t>
+            </w:r>
+            <w:r>
+              <w:t>2</w:t>
+            </w:r>
+          </w:p>
+        </w:tc>
+        <w:tc>
+          <w:tcPr>
+            <w:tcW w:w="8000" w:type="dxa"/>
+          </w:tcPr>
+          <w:p>
+            <w:r>
+              <w:t>See the figure and choose the right type of B2B E-Commerce</w:t>
+            </w:r>
+          </w:p>
+          <w:p>
+            <w:r>
+              <w:t>[file:8435.jpg]</w:t>
+            </w:r>
+          </w:p>
+          <w:p/>
+        </w:tc>
+      </w:tr>
+      <w:tr>
+        <w:tc>
+          <w:tcPr>
+            <w:tcW w:w="2000" w:type="dxa"/>
+          </w:tcPr>
+          <w:p>
+            <w:r>
+              <w:t>a.</w:t>
+            </w:r>
+          </w:p>
+        </w:tc>
+        <w:tc>
+          <w:tcPr>
+            <w:tcW w:w="8000" w:type="dxa"/>
+          </w:tcPr>
+          <w:p>
+            <w:r>
+              <w:t>Sell-side B2B</w:t>
+            </w:r>
+          </w:p>
+        </w:tc>
+      </w:tr>
+      <w:tr>
+        <w:tc>
+          <w:tcPr>
+            <w:tcW w:w="2000" w:type="dxa"/>
+          </w:tcPr>
+          <w:p>
+            <w:r>
+              <w:t>b.</w:t>
+            </w:r>
+          </w:p>
+        </w:tc>
+        <w:tc>
+          <w:tcPr>
+            <w:tcW w:w="8000" w:type="dxa"/>
+          </w:tcPr>
+          <w:p>
+            <w:r>
+              <w:t>Electronic Exchange</w:t>
+            </w:r>
+          </w:p>
+        </w:tc>
+      </w:tr>
+      <w:tr>
+        <w:tc>
+          <w:tcPr>
+            <w:tcW w:w="2000" w:type="dxa"/>
+          </w:tcPr>
+          <w:p>
+            <w:r>
+              <w:t>c.</w:t>
+            </w:r>
+          </w:p>
+        </w:tc>
+        <w:tc>
+          <w:tcPr>
+            <w:tcW w:w="8000" w:type="dxa"/>
+          </w:tcPr>
+          <w:p>
+            <w:r>
+              <w:t>Buy-side B2B</w:t>
+            </w:r>
+          </w:p>
+        </w:tc>
+      </w:tr>
+      <w:tr>
+        <w:tc>
+          <w:tcPr>
+            <w:tcW w:w="2000" w:type="dxa"/>
+          </w:tcPr>
+          <w:p>
+            <w:r>
+              <w:t>d.</w:t>
+            </w:r>
+          </w:p>
+        </w:tc>
+        <w:tc>
+          <w:tcPr>
+            <w:tcW w:w="8000" w:type="dxa"/>
+          </w:tcPr>
+          <w:p>
+            <w:r>
+              <w:t>Supply Chain Improvements and Collaborative Commerce</w:t>
+            </w:r>
+          </w:p>
+        </w:tc>
+      </w:tr>
+      <w:tr>
+        <w:tc>
+          <w:tcPr>
+            <w:tcW w:w="2000" w:type="dxa"/>
+          </w:tcPr>
+          <w:p>
+            <w:r>
+              <w:t>ANSWER:</w:t>
+            </w:r>
+          </w:p>
+        </w:tc>
+        <w:tc>
+          <w:tcPr>
+            <w:tcW w:w="8000" w:type="dxa"/>
+          </w:tcPr>
+          <w:p>
+            <w:r>
+              <w:t>B</w:t>
+            </w:r>
+          </w:p>
+        </w:tc>
+      </w:tr>
+      <w:tr>
+        <w:tc>
+          <w:tcPr>
+            <w:tcW w:w="2000" w:type="dxa"/>
+          </w:tcPr>
+          <w:p>
+            <w:r>
+              <w:t>MARK:</w:t>
+            </w:r>
+          </w:p>
+        </w:tc>
+        <w:tc>
+          <w:tcPr>
+            <w:tcW w:w="8000" w:type="dxa"/>
+          </w:tcPr>
+          <w:p>
+            <w:r>
+              <w:t>0.5</w:t>
+            </w:r>
+          </w:p>
+        </w:tc>
+      </w:tr>
+      <w:tr>
+        <w:tc>
+          <w:tcPr>
+            <w:tcW w:w="2000" w:type="dxa"/>
+          </w:tcPr>
+          <w:p>
+            <w:r>
+              <w:t>UNIT:</w:t>
+            </w:r>
+          </w:p>
+        </w:tc>
+        <w:tc>
+          <w:tcPr>
+            <w:tcW w:w="8000" w:type="dxa"/>
+          </w:tcPr>
+          <w:p>
+            <w:r>
+              <w:t>Chapter1</w:t>
+            </w:r>
+          </w:p>
+        </w:tc>
+      </w:tr>
+      <w:tr>
+        <w:tc>
+          <w:tcPr>
+            <w:tcW w:w="2000" w:type="dxa"/>
+          </w:tcPr>
+          <w:p>
+            <w:r>
+              <w:t>MIX CHOICES:</w:t>
+            </w:r>
+          </w:p>
+        </w:tc>
+        <w:tc>
+          <w:tcPr>
+            <w:tcW w:w="8000" w:type="dxa"/>
+          </w:tcPr>
+          <w:p>
+            <w:r>
+              <w:t>Yes</w:t>
+            </w:r>
+          </w:p>
+        </w:tc>
+      </w:tr>
+    </w:tbl>
+    <w:p/>
+    <w:tbl>
+      <w:tblPr>
+        <w:tblStyle w:val="TableGrid"/>
+        <w:tblW w:w="10000" w:type="dxa"/>
+        <w:tblLook w:val="01E0" w:firstRow="1" w:lastRow="1" w:firstColumn="1" w:lastColumn="1" w:noHBand="0" w:noVBand="0"/>
+      </w:tblPr>
+      <w:tblGrid>
+        <w:gridCol w:w="2000"/>
+        <w:gridCol w:w="8000"/>
+      </w:tblGrid>
+      <w:tr>
+        <w:tc>
+          <w:tcPr>
+            <w:tcW w:w="2000" w:type="dxa"/>
+          </w:tcPr>
+          <w:p>
+            <w:r>
+              <w:t>QN=</w:t>
+            </w:r>
+            <w:r>
+              <w:t>3</w:t>
+            </w:r>
+          </w:p>
+        </w:tc>
+        <w:tc>
+          <w:tcPr>
+            <w:tcW w:w="8000" w:type="dxa"/>
+          </w:tcPr>
+          <w:p>
+            <w:r>
+              <w:t>See the figure and choose the right type of B2B E-Commerce</w:t>
+            </w:r>
+          </w:p>
+          <w:p>
+            <w:r>
+              <w:t>[file:8435.jpg]</w:t>
+            </w:r>
+          </w:p>
+          <w:p/>
+        </w:tc>
+      </w:tr>
+      <w:tr>
+        <w:tc>
+          <w:tcPr>
+            <w:tcW w:w="2000" w:type="dxa"/>
+          </w:tcPr>
+          <w:p>
+            <w:r>
+              <w:t>a.</w:t>
+            </w:r>
+          </w:p>
+        </w:tc>
+        <w:tc>
+          <w:tcPr>
+            <w:tcW w:w="8000" w:type="dxa"/>
+          </w:tcPr>
+          <w:p>
+            <w:r>
+              <w:t>Sell-side B2B</w:t>
+            </w:r>
+          </w:p>
+        </w:tc>
+      </w:tr>
+      <w:tr>
+        <w:tc>
+          <w:tcPr>
+            <w:tcW w:w="2000" w:type="dxa"/>
+          </w:tcPr>
+          <w:p>
+            <w:r>
+              <w:t>b.</w:t>
+            </w:r>
+          </w:p>
+        </w:tc>
+        <w:tc>
+          <w:tcPr>
+            <w:tcW w:w="8000" w:type="dxa"/>
+          </w:tcPr>
+          <w:p>
+            <w:r>
+              <w:t>Electronic Exchange</w:t>
+            </w:r>
+          </w:p>
+        </w:tc>
+      </w:tr>
+      <w:tr>
+        <w:tc>
+          <w:tcPr>
+            <w:tcW w:w="2000" w:type="dxa"/>
+          </w:tcPr>
+          <w:p>
+            <w:r>
+              <w:t>c.</w:t>
+            </w:r>
+          </w:p>
+        </w:tc>
+        <w:tc>
+          <w:tcPr>
+            <w:tcW w:w="8000" w:type="dxa"/>
+          </w:tcPr>
+          <w:p>
+            <w:r>
+              <w:t>Buy-side B2B</w:t>
+            </w:r>
+          </w:p>
+        </w:tc>
+      </w:tr>
+      <w:tr>
+        <w:tc>
+          <w:tcPr>
+            <w:tcW w:w="2000" w:type="dxa"/>
+          </w:tcPr>
+          <w:p>
+            <w:r>
+              <w:lastRenderedPageBreak/>
+              <w:t>d.</w:t>
+            </w:r>
+          </w:p>
+        </w:tc>
+        <w:tc>
+          <w:tcPr>
+            <w:tcW w:w="8000" w:type="dxa"/>
+          </w:tcPr>
+          <w:p>
+            <w:r>
+              <w:t>Supply Chain Improvements and Collaborative Commerce</w:t>
+            </w:r>
+          </w:p>
+        </w:tc>
+      </w:tr>
+      <w:tr>
+        <w:tc>
+          <w:tcPr>
+            <w:tcW w:w="2000" w:type="dxa"/>
+          </w:tcPr>
+          <w:p>
+            <w:r>
+              <w:t>ANSWER:</w:t>
+            </w:r>
+          </w:p>
+        </w:tc>
+        <w:tc>
+          <w:tcPr>
+            <w:tcW w:w="8000" w:type="dxa"/>
+          </w:tcPr>
+          <w:p>
+            <w:r>
+              <w:t>B</w:t>
+            </w:r>
+          </w:p>
+        </w:tc>
+      </w:tr>
+      <w:tr>
+        <w:tc>
+          <w:tcPr>
+            <w:tcW w:w="2000" w:type="dxa"/>
+          </w:tcPr>
+          <w:p>
+            <w:r>
+              <w:t>MARK:</w:t>
+            </w:r>
+          </w:p>
+        </w:tc>
+        <w:tc>
+          <w:tcPr>
+            <w:tcW w:w="8000" w:type="dxa"/>
+          </w:tcPr>
+          <w:p>
+            <w:r>
+              <w:t>0.5</w:t>
+            </w:r>
+          </w:p>
+        </w:tc>
+      </w:tr>
+      <w:tr>
+        <w:tc>
+          <w:tcPr>
+            <w:tcW w:w="2000" w:type="dxa"/>
+          </w:tcPr>
+          <w:p>
+            <w:r>
+              <w:t>UNIT:</w:t>
+            </w:r>
+          </w:p>
+        </w:tc>
+        <w:tc>
+          <w:tcPr>
+            <w:tcW w:w="8000" w:type="dxa"/>
+          </w:tcPr>
+          <w:p>
+            <w:r>
+              <w:t>Chapter1</w:t>
+            </w:r>
+          </w:p>
+        </w:tc>
+      </w:tr>
+      <w:tr>
+        <w:tc>
+          <w:tcPr>
+            <w:tcW w:w="2000" w:type="dxa"/>
+          </w:tcPr>
+          <w:p>
+            <w:r>
+              <w:t>MIX CHOICES:</w:t>
+            </w:r>
+          </w:p>
+        </w:tc>
+        <w:tc>
+          <w:tcPr>
+            <w:tcW w:w="8000" w:type="dxa"/>
+          </w:tcPr>
+          <w:p>
+            <w:r>
+              <w:t>Yes</w:t>
+            </w:r>
+          </w:p>
+        </w:tc>
+      </w:tr>
+    </w:tbl>
+    <w:p/>
+    <w:tbl>
+      <w:tblPr>
+        <w:tblStyle w:val="TableGrid"/>
+        <w:tblW w:w="10000" w:type="dxa"/>
+        <w:tblLook w:val="01E0" w:firstRow="1" w:lastRow="1" w:firstColumn="1" w:lastColumn="1" w:noHBand="0" w:noVBand="0"/>
+      </w:tblPr>
+      <w:tblGrid>
+        <w:gridCol w:w="2000"/>
+        <w:gridCol w:w="8000"/>
+      </w:tblGrid>
+      <w:tr>
+        <w:tc>
+          <w:tcPr>
+            <w:tcW w:w="2000" w:type="dxa"/>
+          </w:tcPr>
+          <w:p>
+            <w:r>
+              <w:t>QN=</w:t>
+            </w:r>
+            <w:r>
+              <w:t>4</w:t>
+            </w:r>
+          </w:p>
+        </w:tc>
+        <w:tc>
+          <w:tcPr>
+            <w:tcW w:w="8000" w:type="dxa"/>
+          </w:tcPr>
+          <w:p>
+            <w:r>
+              <w:t>See the figure and choose the right type of B2B E-Commerce</w:t>
+            </w:r>
+          </w:p>
+          <w:p>
+            <w:r>
+              <w:t>[file:8435.jpg]</w:t>
+            </w:r>
+          </w:p>
+          <w:p/>
+        </w:tc>
+      </w:tr>
+      <w:tr>
+        <w:tc>
+          <w:tcPr>
+            <w:tcW w:w="2000" w:type="dxa"/>
+          </w:tcPr>
+          <w:p>
+            <w:r>
+              <w:t>a.</w:t>
+            </w:r>
+          </w:p>
+        </w:tc>
+        <w:tc>
+          <w:tcPr>
+            <w:tcW w:w="8000" w:type="dxa"/>
+          </w:tcPr>
+          <w:p>
+            <w:r>
+              <w:t>Sell-side B2B</w:t>
+            </w:r>
+          </w:p>
+        </w:tc>
+      </w:tr>
+      <w:tr>
+        <w:tc>
+          <w:tcPr>
+            <w:tcW w:w="2000" w:type="dxa"/>
+          </w:tcPr>
+          <w:p>
+            <w:r>
+              <w:t>b.</w:t>
+            </w:r>
+          </w:p>
+        </w:tc>
+        <w:tc>
+          <w:tcPr>
+            <w:tcW w:w="8000" w:type="dxa"/>
+          </w:tcPr>
+          <w:p>
+            <w:r>
+              <w:t>Electronic Exchange</w:t>
+            </w:r>
+          </w:p>
+        </w:tc>
+      </w:tr>
+      <w:tr>
+        <w:tc>
+          <w:tcPr>
+            <w:tcW w:w="2000" w:type="dxa"/>
+          </w:tcPr>
+          <w:p>
+            <w:r>
+              <w:t>c.</w:t>
+            </w:r>
+          </w:p>
+        </w:tc>
+        <w:tc>
+          <w:tcPr>
+            <w:tcW w:w="8000" w:type="dxa"/>
+          </w:tcPr>
+          <w:p>
+            <w:r>
+              <w:t>Buy-side B2B</w:t>
+            </w:r>
+          </w:p>
+        </w:tc>
+      </w:tr>
+      <w:tr>
+        <w:tc>
+          <w:tcPr>
+            <w:tcW w:w="2000" w:type="dxa"/>
+          </w:tcPr>
+          <w:p>
+            <w:r>
+              <w:t>d.</w:t>
+            </w:r>
+          </w:p>
+        </w:tc>
+        <w:tc>
+          <w:tcPr>
+            <w:tcW w:w="8000" w:type="dxa"/>
+          </w:tcPr>
+          <w:p>
+            <w:r>
+              <w:t>Supply Chain Improvements and Collaborative Commerce</w:t>
+            </w:r>
+          </w:p>
+        </w:tc>
+      </w:tr>
+      <w:tr>
+        <w:tc>
+          <w:tcPr>
+            <w:tcW w:w="2000" w:type="dxa"/>
+          </w:tcPr>
+          <w:p>
+            <w:r>
+              <w:t>ANSWER:</w:t>
+            </w:r>
+          </w:p>
+        </w:tc>
+        <w:tc>
+          <w:tcPr>
+            <w:tcW w:w="8000" w:type="dxa"/>
+          </w:tcPr>
+          <w:p>
+            <w:r>
+              <w:t>B</w:t>
+            </w:r>
+          </w:p>
+        </w:tc>
+      </w:tr>
+      <w:tr>
+        <w:tc>
+          <w:tcPr>
+            <w:tcW w:w="2000" w:type="dxa"/>
+          </w:tcPr>
+          <w:p>
+            <w:r>
+              <w:t>MARK:</w:t>
+            </w:r>
+          </w:p>
+        </w:tc>
+        <w:tc>
+          <w:tcPr>
+            <w:tcW w:w="8000" w:type="dxa"/>
+          </w:tcPr>
+          <w:p>
+            <w:r>
+              <w:t>0.5</w:t>
+            </w:r>
+          </w:p>
+        </w:tc>
+      </w:tr>
+      <w:tr>
+        <w:tc>
+          <w:tcPr>
+            <w:tcW w:w="2000" w:type="dxa"/>
+          </w:tcPr>
+          <w:p>
+            <w:r>
+              <w:t>UNIT:</w:t>
+            </w:r>
+          </w:p>
+        </w:tc>
+        <w:tc>
+          <w:tcPr>
+            <w:tcW w:w="8000" w:type="dxa"/>
+          </w:tcPr>
+          <w:p>
+            <w:r>
+              <w:t>Chapter1</w:t>
+            </w:r>
+          </w:p>
+        </w:tc>
+      </w:tr>
+      <w:tr>
+        <w:tc>
+          <w:tcPr>
+            <w:tcW w:w="2000" w:type="dxa"/>
+          </w:tcPr>
+          <w:p>
+            <w:r>
+              <w:t>MIX CHOICES:</w:t>
+            </w:r>
+          </w:p>
+        </w:tc>
+        <w:tc>
+          <w:tcPr>
+            <w:tcW w:w="8000" w:type="dxa"/>
+          </w:tcPr>
+          <w:p>
+            <w:r>
+              <w:t>Yes</w:t>
+            </w:r>
+          </w:p>
+        </w:tc>
+      </w:tr>
+    </w:tbl>
+    <w:p/>
+    <w:tbl>
+      <w:tblPr>
+        <w:tblStyle w:val="TableGrid"/>
+        <w:tblW w:w="10000" w:type="dxa"/>
+        <w:tblLook w:val="01E0" w:firstRow="1" w:lastRow="1" w:firstColumn="1" w:lastColumn="1" w:noHBand="0" w:noVBand="0"/>
+      </w:tblPr>
+      <w:tblGrid>
+        <w:gridCol w:w="2000"/>
+        <w:gridCol w:w="8000"/>
+      </w:tblGrid>
+      <w:tr>
+        <w:tc>
+          <w:tcPr>
+            <w:tcW w:w="2000" w:type="dxa"/>
+          </w:tcPr>
+          <w:p>
+            <w:r>
+              <w:t>QN=</w:t>
+            </w:r>
+            <w:r>
+              <w:t>5</w:t>
+            </w:r>
+          </w:p>
+        </w:tc>
+        <w:tc>
+          <w:tcPr>
+            <w:tcW w:w="8000" w:type="dxa"/>
+          </w:tcPr>
+          <w:p>
+            <w:r>
+              <w:t>See the figure and choose the right type of B2B E-Commerce</w:t>
+            </w:r>
+          </w:p>
+          <w:p>
+            <w:r>
+              <w:t>[file:8435.jpg]</w:t>
+            </w:r>
+          </w:p>
+          <w:p/>
+        </w:tc>
+      </w:tr>
+      <w:tr>
+        <w:tc>
+          <w:tcPr>
+            <w:tcW w:w="2000" w:type="dxa"/>
+          </w:tcPr>
+          <w:p>
+            <w:r>
+              <w:t>a.</w:t>
+            </w:r>
+          </w:p>
+        </w:tc>
+        <w:tc>
+          <w:tcPr>
+            <w:tcW w:w="8000" w:type="dxa"/>
+          </w:tcPr>
+          <w:p>
+            <w:r>
+              <w:t>Sell-side B2B</w:t>
+            </w:r>
+          </w:p>
+        </w:tc>
+      </w:tr>
+      <w:tr>
+        <w:tc>
+          <w:tcPr>
+            <w:tcW w:w="2000" w:type="dxa"/>
+          </w:tcPr>
+          <w:p>
+            <w:r>
+              <w:t>b.</w:t>
+            </w:r>
+          </w:p>
+        </w:tc>
+        <w:tc>
+          <w:tcPr>
+            <w:tcW w:w="8000" w:type="dxa"/>
+          </w:tcPr>
+          <w:p>
+            <w:r>
+              <w:t>Electronic Exchange</w:t>
+            </w:r>
+          </w:p>
+        </w:tc>
+      </w:tr>
+      <w:tr>
+        <w:tc>
+          <w:tcPr>
+            <w:tcW w:w="2000" w:type="dxa"/>
+          </w:tcPr>
+          <w:p>
+            <w:r>
+              <w:t>c.</w:t>
+            </w:r>
+          </w:p>
+        </w:tc>
+        <w:tc>
+          <w:tcPr>
+            <w:tcW w:w="8000" w:type="dxa"/>
+          </w:tcPr>
+          <w:p>
+            <w:r>
+              <w:t>Buy-side B2B</w:t>
+            </w:r>
+          </w:p>
+        </w:tc>
+      </w:tr>
+      <w:tr>
+        <w:tc>
+          <w:tcPr>
+            <w:tcW w:w="2000" w:type="dxa"/>
+          </w:tcPr>
+          <w:p>
+            <w:r>
+              <w:t>d.</w:t>
+            </w:r>
+          </w:p>
+        </w:tc>
+        <w:tc>
+          <w:tcPr>
+            <w:tcW w:w="8000" w:type="dxa"/>
+          </w:tcPr>
+          <w:p>
+            <w:r>
+              <w:t>Supply Chain Improvements and Collaborative Commerce</w:t>
+            </w:r>
+          </w:p>
+        </w:tc>
+      </w:tr>
+      <w:tr>
+        <w:tc>
+          <w:tcPr>
+            <w:tcW w:w="2000" w:type="dxa"/>
+          </w:tcPr>
+          <w:p>
+            <w:r>
+              <w:t>ANSWER:</w:t>
+            </w:r>
+          </w:p>
+        </w:tc>
+        <w:tc>
+          <w:tcPr>
+            <w:tcW w:w="8000" w:type="dxa"/>
+          </w:tcPr>
+          <w:p>
+            <w:r>
+              <w:t>B</w:t>
+            </w:r>
+          </w:p>
+        </w:tc>
+      </w:tr>
+      <w:tr>
+        <w:tc>
+          <w:tcPr>
+            <w:tcW w:w="2000" w:type="dxa"/>
+          </w:tcPr>
+          <w:p>
+            <w:r>
+              <w:t>MARK:</w:t>
+            </w:r>
+          </w:p>
+        </w:tc>
+        <w:tc>
+          <w:tcPr>
+            <w:tcW w:w="8000" w:type="dxa"/>
+          </w:tcPr>
+          <w:p>
+            <w:r>
+              <w:t>0.5</w:t>
+            </w:r>
+          </w:p>
+        </w:tc>
+      </w:tr>
+      <w:tr>
+        <w:tc>
+          <w:tcPr>
+            <w:tcW w:w="2000" w:type="dxa"/>
+          </w:tcPr>
+          <w:p>
+            <w:r>
+              <w:t>UNIT:</w:t>
+            </w:r>
+          </w:p>
+        </w:tc>
+        <w:tc>
+          <w:tcPr>
+            <w:tcW w:w="8000" w:type="dxa"/>
+          </w:tcPr>
+          <w:p>
+            <w:r>
+              <w:t>Chapter1</w:t>
+            </w:r>
+          </w:p>
+        </w:tc>
+      </w:tr>
+      <w:tr>
+        <w:tc>
+          <w:tcPr>
+            <w:tcW w:w="2000" w:type="dxa"/>
+          </w:tcPr>
+          <w:p>
+            <w:r>
+              <w:t>MIX CHOICES:</w:t>
+            </w:r>
+          </w:p>
+        </w:tc>
+        <w:tc>
+          <w:tcPr>
+            <w:tcW w:w="8000" w:type="dxa"/>
+          </w:tcPr>
+          <w:p>
+            <w:r>
+              <w:t>Yes</w:t>
+            </w:r>
+          </w:p>
+        </w:tc>
+      </w:tr>
+    </w:tbl>
+    <w:p/>
+    <w:tbl>
+      <w:tblPr>
+        <w:tblStyle w:val="TableGrid"/>
+        <w:tblW w:w="10000" w:type="dxa"/>
+        <w:tblLook w:val="01E0" w:firstRow="1" w:lastRow="1" w:firstColumn="1" w:lastColumn="1" w:noHBand="0" w:noVBand="0"/>
+      </w:tblPr>
+      <w:tblGrid>
+        <w:gridCol w:w="2000"/>
+        <w:gridCol w:w="8000"/>
+      </w:tblGrid>
+      <w:tr>
+        <w:tc>
+          <w:tcPr>
+            <w:tcW w:w="2000" w:type="dxa"/>
+          </w:tcPr>
+          <w:p>
+            <w:r>
+              <w:t>QN=</w:t>
+            </w:r>
+            <w:r>
+              <w:t>6</w:t>
+            </w:r>
+          </w:p>
+        </w:tc>
+        <w:tc>
+          <w:tcPr>
+            <w:tcW w:w="8000" w:type="dxa"/>
+          </w:tcPr>
+          <w:p>
+            <w:r>
+              <w:t>See the figure and choose the right type of B2B E-Commerce</w:t>
+            </w:r>
+          </w:p>
+          <w:p>
+            <w:r>
+              <w:t>[file:8435.jpg]</w:t>
+            </w:r>
+          </w:p>
+          <w:p/>
+        </w:tc>
+      </w:tr>
+      <w:tr>
+        <w:tc>
+          <w:tcPr>
+            <w:tcW w:w="2000" w:type="dxa"/>
+          </w:tcPr>
+          <w:p>
+            <w:r>
+              <w:t>a.</w:t>
+            </w:r>
+          </w:p>
+        </w:tc>
+        <w:tc>
+          <w:tcPr>
+            <w:tcW w:w="8000" w:type="dxa"/>
+          </w:tcPr>
+          <w:p>
+            <w:r>
+              <w:t>Sell-side B2B</w:t>
+            </w:r>
+          </w:p>
+        </w:tc>
+      </w:tr>
+      <w:tr>
+        <w:tc>
+          <w:tcPr>
+            <w:tcW w:w="2000" w:type="dxa"/>
+          </w:tcPr>
+          <w:p>
+            <w:r>
+              <w:t>b.</w:t>
+            </w:r>
+          </w:p>
+        </w:tc>
+        <w:tc>
+          <w:tcPr>
+            <w:tcW w:w="8000" w:type="dxa"/>
+          </w:tcPr>
+          <w:p>
+            <w:r>
+              <w:t>Electronic Exchange</w:t>
+            </w:r>
+          </w:p>
+        </w:tc>
+      </w:tr>
+      <w:tr>
+        <w:tc>
+          <w:tcPr>
+            <w:tcW w:w="2000" w:type="dxa"/>
+          </w:tcPr>
+          <w:p>
+            <w:r>
+              <w:t>c.</w:t>
+            </w:r>
+          </w:p>
+        </w:tc>
+        <w:tc>
+          <w:tcPr>
+            <w:tcW w:w="8000" w:type="dxa"/>
+          </w:tcPr>
+          <w:p>
+            <w:r>
+              <w:t>Buy-side B2B</w:t>
+            </w:r>
+          </w:p>
+        </w:tc>
+      </w:tr>
+      <w:tr>
+        <w:tc>
+          <w:tcPr>
+            <w:tcW w:w="2000" w:type="dxa"/>
+          </w:tcPr>
+          <w:p>
+            <w:r>
+              <w:t>d.</w:t>
+            </w:r>
+          </w:p>
+        </w:tc>
+        <w:tc>
+          <w:tcPr>
+            <w:tcW w:w="8000" w:type="dxa"/>
+          </w:tcPr>
+          <w:p>
+            <w:r>
+              <w:t>Supply Chain Improvements and Collaborative Commerce</w:t>
+            </w:r>
+          </w:p>
+        </w:tc>
+      </w:tr>
+      <w:tr>
+        <w:tc>
+          <w:tcPr>
+            <w:tcW w:w="2000" w:type="dxa"/>
+          </w:tcPr>
+          <w:p>
+            <w:r>
+              <w:t>ANSWER:</w:t>
+            </w:r>
+          </w:p>
+        </w:tc>
+        <w:tc>
+          <w:tcPr>
+            <w:tcW w:w="8000" w:type="dxa"/>
+          </w:tcPr>
+          <w:p>
+            <w:r>
+              <w:t>B</w:t>
+            </w:r>
+          </w:p>
+        </w:tc>
+      </w:tr>
+      <w:tr>
+        <w:tc>
+          <w:tcPr>
+            <w:tcW w:w="2000" w:type="dxa"/>
+          </w:tcPr>
+          <w:p>
+            <w:r>
+              <w:t>MARK:</w:t>
+            </w:r>
+          </w:p>
+        </w:tc>
+        <w:tc>
+          <w:tcPr>
+            <w:tcW w:w="8000" w:type="dxa"/>
+          </w:tcPr>
+          <w:p>
+            <w:r>
+              <w:t>0.5</w:t>
+            </w:r>
+          </w:p>
+        </w:tc>
+      </w:tr>
+      <w:tr>
+        <w:tc>
+          <w:tcPr>
+            <w:tcW w:w="2000" w:type="dxa"/>
+          </w:tcPr>
+          <w:p>
+            <w:r>
+              <w:t>UNIT:</w:t>
+            </w:r>
+          </w:p>
+        </w:tc>
+        <w:tc>
+          <w:tcPr>
+            <w:tcW w:w="8000" w:type="dxa"/>
+          </w:tcPr>
+          <w:p>
+            <w:r>
+              <w:t>Chapter1</w:t>
+            </w:r>
+          </w:p>
+        </w:tc>
+      </w:tr>
+      <w:tr>
+        <w:tc>
+          <w:tcPr>
+            <w:tcW w:w="2000" w:type="dxa"/>
+          </w:tcPr>
+          <w:p>
+            <w:r>
+              <w:t>MIX CHOICES:</w:t>
+            </w:r>
+          </w:p>
+        </w:tc>
+        <w:tc>
+          <w:tcPr>
+            <w:tcW w:w="8000" w:type="dxa"/>
+          </w:tcPr>
+          <w:p>
+            <w:r>
+              <w:t>Yes</w:t>
+            </w:r>
+          </w:p>
+        </w:tc>
+      </w:tr>
+    </w:tbl>
+    <w:p/>
+    <w:tbl>
+      <w:tblPr>
+        <w:tblStyle w:val="TableGrid"/>
+        <w:tblW w:w="10000" w:type="dxa"/>
+        <w:tblLook w:val="01E0" w:firstRow="1" w:lastRow="1" w:firstColumn="1" w:lastColumn="1" w:noHBand="0" w:noVBand="0"/>
+      </w:tblPr>
+      <w:tblGrid>
+        <w:gridCol w:w="2000"/>
+        <w:gridCol w:w="8000"/>
+      </w:tblGrid>
+      <w:tr>
+        <w:tc>
+          <w:tcPr>
+            <w:tcW w:w="2000" w:type="dxa"/>
+          </w:tcPr>
+          <w:p>
+            <w:r>
+              <w:t>QN=</w:t>
+            </w:r>
+            <w:r>
+              <w:t>7</w:t>
+            </w:r>
+          </w:p>
+        </w:tc>
+        <w:tc>
+          <w:tcPr>
+            <w:tcW w:w="8000" w:type="dxa"/>
+          </w:tcPr>
+          <w:p>
+            <w:r>
+              <w:t>See the figure and choose the right type of B2B E-Commerce</w:t>
+            </w:r>
+          </w:p>
+          <w:p>
+            <w:r>
+              <w:t>[file:8435.jpg]</w:t>
+            </w:r>
+          </w:p>
+          <w:p/>
+        </w:tc>
+      </w:tr>
+      <w:tr>
+        <w:tc>
+          <w:tcPr>
+            <w:tcW w:w="2000" w:type="dxa"/>
+          </w:tcPr>
+          <w:p>
+            <w:r>
+              <w:t>a.</w:t>
+            </w:r>
+          </w:p>
+        </w:tc>
+        <w:tc>
+          <w:tcPr>
+            <w:tcW w:w="8000" w:type="dxa"/>
+          </w:tcPr>
+          <w:p>
+            <w:r>
+              <w:t>Sell-side B2B</w:t>
+            </w:r>
+          </w:p>
+        </w:tc>
+      </w:tr>
+      <w:tr>
+        <w:tc>
+          <w:tcPr>
+            <w:tcW w:w="2000" w:type="dxa"/>
+          </w:tcPr>
+          <w:p>
+            <w:r>
+              <w:t>b.</w:t>
+            </w:r>
+          </w:p>
+        </w:tc>
+        <w:tc>
+          <w:tcPr>
+            <w:tcW w:w="8000" w:type="dxa"/>
+          </w:tcPr>
+          <w:p>
+            <w:r>
+              <w:t>Electronic Exchange</w:t>
+            </w:r>
+          </w:p>
+        </w:tc>
+      </w:tr>
+      <w:tr>
+        <w:tc>
+          <w:tcPr>
+            <w:tcW w:w="2000" w:type="dxa"/>
+          </w:tcPr>
+          <w:p>
+            <w:r>
+              <w:t>c.</w:t>
+            </w:r>
+          </w:p>
+        </w:tc>
+        <w:tc>
+          <w:tcPr>
+            <w:tcW w:w="8000" w:type="dxa"/>
+          </w:tcPr>
+          <w:p>
+            <w:r>
+              <w:t>Buy-side B2B</w:t>
+            </w:r>
+          </w:p>
+        </w:tc>
+      </w:tr>
+      <w:tr>
+        <w:tc>
+          <w:tcPr>
+            <w:tcW w:w="2000" w:type="dxa"/>
+          </w:tcPr>
+          <w:p>
+            <w:r>
+              <w:t>d.</w:t>
+            </w:r>
+          </w:p>
+        </w:tc>
+        <w:tc>
+          <w:tcPr>
+            <w:tcW w:w="8000" w:type="dxa"/>
+          </w:tcPr>
+          <w:p>
+            <w:r>
+              <w:t>Supply Chain Improvements and Collaborative Commerce</w:t>
+            </w:r>
+          </w:p>
+        </w:tc>
+      </w:tr>
+      <w:tr>
+        <w:tc>
+          <w:tcPr>
+            <w:tcW w:w="2000" w:type="dxa"/>
+          </w:tcPr>
+          <w:p>
+            <w:r>
+              <w:t>ANSWER:</w:t>
+            </w:r>
+          </w:p>
+        </w:tc>
+        <w:tc>
+          <w:tcPr>
+            <w:tcW w:w="8000" w:type="dxa"/>
+          </w:tcPr>
+          <w:p>
+            <w:r>
+              <w:t>B</w:t>
+            </w:r>
+          </w:p>
+        </w:tc>
+      </w:tr>
+      <w:tr>
+        <w:tc>
+          <w:tcPr>
+            <w:tcW w:w="2000" w:type="dxa"/>
+          </w:tcPr>
+          <w:p>
+            <w:r>
+              <w:lastRenderedPageBreak/>
+              <w:t>MARK:</w:t>
+            </w:r>
+          </w:p>
+        </w:tc>
+        <w:tc>
+          <w:tcPr>
+            <w:tcW w:w="8000" w:type="dxa"/>
+          </w:tcPr>
+          <w:p>
+            <w:r>
+              <w:t>0.5</w:t>
+            </w:r>
+          </w:p>
+        </w:tc>
+      </w:tr>
+      <w:tr>
+        <w:tc>
+          <w:tcPr>
+            <w:tcW w:w="2000" w:type="dxa"/>
+          </w:tcPr>
+          <w:p>
+            <w:r>
+              <w:t>UNIT:</w:t>
+            </w:r>
+          </w:p>
+        </w:tc>
+        <w:tc>
+          <w:tcPr>
+            <w:tcW w:w="8000" w:type="dxa"/>
+          </w:tcPr>
+          <w:p>
+            <w:r>
+              <w:t>Chapter1</w:t>
+            </w:r>
+          </w:p>
+        </w:tc>
+      </w:tr>
+      <w:tr>
+        <w:tc>
+          <w:tcPr>
+            <w:tcW w:w="2000" w:type="dxa"/>
+          </w:tcPr>
+          <w:p>
+            <w:r>
+              <w:t>MIX CHOICES:</w:t>
+            </w:r>
+          </w:p>
+        </w:tc>
+        <w:tc>
+          <w:tcPr>
+            <w:tcW w:w="8000" w:type="dxa"/>
+          </w:tcPr>
+          <w:p>
+            <w:r>
+              <w:t>Yes</w:t>
+            </w:r>
+          </w:p>
+        </w:tc>
+      </w:tr>
+    </w:tbl>
+    <w:p/>
+    <w:tbl>
+      <w:tblPr>
+        <w:tblStyle w:val="TableGrid"/>
+        <w:tblW w:w="10000" w:type="dxa"/>
+        <w:tblLook w:val="01E0" w:firstRow="1" w:lastRow="1" w:firstColumn="1" w:lastColumn="1" w:noHBand="0" w:noVBand="0"/>
+      </w:tblPr>
+      <w:tblGrid>
+        <w:gridCol w:w="2000"/>
+        <w:gridCol w:w="8000"/>
+      </w:tblGrid>
+      <w:tr>
+        <w:tc>
+          <w:tcPr>
+            <w:tcW w:w="2000" w:type="dxa"/>
+          </w:tcPr>
+          <w:p>
+            <w:r>
+              <w:t>QN=</w:t>
+            </w:r>
+            <w:r>
+              <w:t>8</w:t>
+            </w:r>
+          </w:p>
+        </w:tc>
+        <w:tc>
+          <w:tcPr>
+            <w:tcW w:w="8000" w:type="dxa"/>
+          </w:tcPr>
+          <w:p>
+            <w:r>
+              <w:t>See the figure and choose the right type of B2B E-Commerce</w:t>
+            </w:r>
+          </w:p>
+          <w:p>
+            <w:r>
+              <w:t>[file:8435.jpg]</w:t>
+            </w:r>
+          </w:p>
+          <w:p/>
+        </w:tc>
+      </w:tr>
+      <w:tr>
+        <w:tc>
+          <w:tcPr>
+            <w:tcW w:w="2000" w:type="dxa"/>
+          </w:tcPr>
+          <w:p>
+            <w:r>
+              <w:t>a.</w:t>
+            </w:r>
+          </w:p>
+        </w:tc>
+        <w:tc>
+          <w:tcPr>
+            <w:tcW w:w="8000" w:type="dxa"/>
+          </w:tcPr>
+          <w:p>
+            <w:r>
+              <w:t>Sell-side B2B</w:t>
+            </w:r>
+          </w:p>
+        </w:tc>
+      </w:tr>
+      <w:tr>
+        <w:tc>
+          <w:tcPr>
+            <w:tcW w:w="2000" w:type="dxa"/>
+          </w:tcPr>
+          <w:p>
+            <w:r>
+              <w:t>b.</w:t>
+            </w:r>
+          </w:p>
+        </w:tc>
+        <w:tc>
+          <w:tcPr>
+            <w:tcW w:w="8000" w:type="dxa"/>
+          </w:tcPr>
+          <w:p>
+            <w:r>
+              <w:t>Electronic Exchange</w:t>
+            </w:r>
+          </w:p>
+        </w:tc>
+      </w:tr>
+      <w:tr>
+        <w:tc>
+          <w:tcPr>
+            <w:tcW w:w="2000" w:type="dxa"/>
+          </w:tcPr>
+          <w:p>
+            <w:r>
+              <w:t>c.</w:t>
+            </w:r>
+          </w:p>
+        </w:tc>
+        <w:tc>
+          <w:tcPr>
+            <w:tcW w:w="8000" w:type="dxa"/>
+          </w:tcPr>
+          <w:p>
+            <w:r>
+              <w:t>Buy-side B2B</w:t>
+            </w:r>
+          </w:p>
+        </w:tc>
+      </w:tr>
+      <w:tr>
+        <w:tc>
+          <w:tcPr>
+            <w:tcW w:w="2000" w:type="dxa"/>
+          </w:tcPr>
+          <w:p>
+            <w:r>
+              <w:t>d.</w:t>
+            </w:r>
+          </w:p>
+        </w:tc>
+        <w:tc>
+          <w:tcPr>
+            <w:tcW w:w="8000" w:type="dxa"/>
+          </w:tcPr>
+          <w:p>
+            <w:r>
+              <w:t>Supply Chain Improvements and Collaborative Commerce</w:t>
+            </w:r>
+          </w:p>
+        </w:tc>
+      </w:tr>
+      <w:tr>
+        <w:tc>
+          <w:tcPr>
+            <w:tcW w:w="2000" w:type="dxa"/>
+          </w:tcPr>
+          <w:p>
+            <w:r>
+              <w:t>ANSWER:</w:t>
+            </w:r>
+          </w:p>
+        </w:tc>
+        <w:tc>
+          <w:tcPr>
+            <w:tcW w:w="8000" w:type="dxa"/>
+          </w:tcPr>
+          <w:p>
+            <w:r>
+              <w:t>B</w:t>
+            </w:r>
+          </w:p>
+        </w:tc>
+      </w:tr>
+      <w:tr>
+        <w:tc>
+          <w:tcPr>
+            <w:tcW w:w="2000" w:type="dxa"/>
+          </w:tcPr>
+          <w:p>
+            <w:r>
+              <w:t>MARK:</w:t>
+            </w:r>
+          </w:p>
+        </w:tc>
+        <w:tc>
+          <w:tcPr>
+            <w:tcW w:w="8000" w:type="dxa"/>
+          </w:tcPr>
+          <w:p>
+            <w:r>
+              <w:t>0.5</w:t>
+            </w:r>
+          </w:p>
+        </w:tc>
+      </w:tr>
+      <w:tr>
+        <w:tc>
+          <w:tcPr>
+            <w:tcW w:w="2000" w:type="dxa"/>
+          </w:tcPr>
+          <w:p>
+            <w:r>
+              <w:t>UNIT:</w:t>
+            </w:r>
+          </w:p>
+        </w:tc>
+        <w:tc>
+          <w:tcPr>
+            <w:tcW w:w="8000" w:type="dxa"/>
+          </w:tcPr>
+          <w:p>
+            <w:r>
+              <w:t>Chapter1</w:t>
+            </w:r>
+          </w:p>
+        </w:tc>
+      </w:tr>
+      <w:tr>
+        <w:tc>
+          <w:tcPr>
+            <w:tcW w:w="2000" w:type="dxa"/>
+          </w:tcPr>
+          <w:p>
+            <w:r>
+              <w:t>MIX CHOICES:</w:t>
+            </w:r>
+          </w:p>
+        </w:tc>
+        <w:tc>
+          <w:tcPr>
+            <w:tcW w:w="8000" w:type="dxa"/>
+          </w:tcPr>
+          <w:p>
+            <w:r>
+              <w:t>Yes</w:t>
+            </w:r>
+          </w:p>
+        </w:tc>
+      </w:tr>
+    </w:tbl>
+    <w:p/>
+    <w:tbl>
+      <w:tblPr>
+        <w:tblStyle w:val="TableGrid"/>
+        <w:tblW w:w="10000" w:type="dxa"/>
+        <w:tblLook w:val="01E0" w:firstRow="1" w:lastRow="1" w:firstColumn="1" w:lastColumn="1" w:noHBand="0" w:noVBand="0"/>
+      </w:tblPr>
+      <w:tblGrid>
+        <w:gridCol w:w="2000"/>
+        <w:gridCol w:w="8000"/>
+      </w:tblGrid>
+      <w:tr>
+        <w:tc>
+          <w:tcPr>
+            <w:tcW w:w="2000" w:type="dxa"/>
+          </w:tcPr>
+          <w:p>
+            <w:r>
+              <w:t>QN=</w:t>
+            </w:r>
+            <w:r>
+              <w:t>9</w:t>
+            </w:r>
+          </w:p>
+        </w:tc>
+        <w:tc>
+          <w:tcPr>
+            <w:tcW w:w="8000" w:type="dxa"/>
+          </w:tcPr>
+          <w:p>
+            <w:r>
+              <w:t>See the figure and choose the right type of B2B E-Commerce</w:t>
+            </w:r>
+          </w:p>
+          <w:p>
+            <w:r>
+              <w:t>[file:8435.jpg]</w:t>
+            </w:r>
+          </w:p>
+          <w:p/>
+        </w:tc>
+      </w:tr>
+      <w:tr>
+        <w:tc>
+          <w:tcPr>
+            <w:tcW w:w="2000" w:type="dxa"/>
+          </w:tcPr>
+          <w:p>
+            <w:r>
+              <w:t>a.</w:t>
+            </w:r>
+          </w:p>
+        </w:tc>
+        <w:tc>
+          <w:tcPr>
+            <w:tcW w:w="8000" w:type="dxa"/>
+          </w:tcPr>
+          <w:p>
+            <w:r>
+              <w:t>Sell-side B2B</w:t>
+            </w:r>
+          </w:p>
+        </w:tc>
+      </w:tr>
+      <w:tr>
+        <w:tc>
+          <w:tcPr>
+            <w:tcW w:w="2000" w:type="dxa"/>
+          </w:tcPr>
+          <w:p>
+            <w:r>
+              <w:t>b.</w:t>
+            </w:r>
+          </w:p>
+        </w:tc>
+        <w:tc>
+          <w:tcPr>
+            <w:tcW w:w="8000" w:type="dxa"/>
+          </w:tcPr>
+          <w:p>
+            <w:r>
+              <w:t>Electronic Exchange</w:t>
+            </w:r>
+          </w:p>
+        </w:tc>
+      </w:tr>
+      <w:tr>
+        <w:tc>
+          <w:tcPr>
+            <w:tcW w:w="2000" w:type="dxa"/>
+          </w:tcPr>
+          <w:p>
+            <w:r>
+              <w:t>c.</w:t>
+            </w:r>
+          </w:p>
+        </w:tc>
+        <w:tc>
+          <w:tcPr>
+            <w:tcW w:w="8000" w:type="dxa"/>
+          </w:tcPr>
+          <w:p>
+            <w:r>
+              <w:t>Buy-side B2B</w:t>
+            </w:r>
+          </w:p>
+        </w:tc>
+      </w:tr>
+      <w:tr>
+        <w:tc>
+          <w:tcPr>
+            <w:tcW w:w="2000" w:type="dxa"/>
+          </w:tcPr>
+          <w:p>
+            <w:r>
+              <w:t>d.</w:t>
+            </w:r>
+          </w:p>
+        </w:tc>
+        <w:tc>
+          <w:tcPr>
+            <w:tcW w:w="8000" w:type="dxa"/>
+          </w:tcPr>
+          <w:p>
+            <w:r>
+              <w:t>Supply Chain Improvements and Collaborative Commerce</w:t>
+            </w:r>
+          </w:p>
+        </w:tc>
+      </w:tr>
+      <w:tr>
+        <w:tc>
+          <w:tcPr>
+            <w:tcW w:w="2000" w:type="dxa"/>
+          </w:tcPr>
+          <w:p>
+            <w:r>
+              <w:t>ANSWER:</w:t>
+            </w:r>
+          </w:p>
+        </w:tc>
+        <w:tc>
+          <w:tcPr>
+            <w:tcW w:w="8000" w:type="dxa"/>
+          </w:tcPr>
+          <w:p>
+            <w:r>
+              <w:t>B</w:t>
+            </w:r>
+          </w:p>
+        </w:tc>
+      </w:tr>
+      <w:tr>
+        <w:tc>
+          <w:tcPr>
+            <w:tcW w:w="2000" w:type="dxa"/>
+          </w:tcPr>
+          <w:p>
+            <w:r>
+              <w:t>MARK:</w:t>
+            </w:r>
+          </w:p>
+        </w:tc>
+        <w:tc>
+          <w:tcPr>
+            <w:tcW w:w="8000" w:type="dxa"/>
+          </w:tcPr>
+          <w:p>
+            <w:r>
+              <w:t>0.5</w:t>
+            </w:r>
+          </w:p>
+        </w:tc>
+      </w:tr>
+      <w:tr>
+        <w:tc>
+          <w:tcPr>
+            <w:tcW w:w="2000" w:type="dxa"/>
+          </w:tcPr>
+          <w:p>
+            <w:r>
+              <w:t>UNIT:</w:t>
+            </w:r>
+          </w:p>
+        </w:tc>
+        <w:tc>
+          <w:tcPr>
+            <w:tcW w:w="8000" w:type="dxa"/>
+          </w:tcPr>
+          <w:p>
+            <w:r>
+              <w:t>Chapter1</w:t>
+            </w:r>
+          </w:p>
+        </w:tc>
+      </w:tr>
+      <w:tr>
+        <w:tc>
+          <w:tcPr>
+            <w:tcW w:w="2000" w:type="dxa"/>
+          </w:tcPr>
+          <w:p>
+            <w:r>
+              <w:t>MIX CHOICES:</w:t>
+            </w:r>
+          </w:p>
+        </w:tc>
+        <w:tc>
+          <w:tcPr>
+            <w:tcW w:w="8000" w:type="dxa"/>
+          </w:tcPr>
+          <w:p>
+            <w:r>
+              <w:t>Yes</w:t>
+            </w:r>
+          </w:p>
+        </w:tc>
+      </w:tr>
+    </w:tbl>
+    <w:p/>
+    <w:tbl>
+      <w:tblPr>
+        <w:tblStyle w:val="TableGrid"/>
+        <w:tblW w:w="10000" w:type="dxa"/>
+        <w:tblLook w:val="01E0" w:firstRow="1" w:lastRow="1" w:firstColumn="1" w:lastColumn="1" w:noHBand="0" w:noVBand="0"/>
+      </w:tblPr>
+      <w:tblGrid>
+        <w:gridCol w:w="2000"/>
+        <w:gridCol w:w="8000"/>
+      </w:tblGrid>
+      <w:tr>
+        <w:tc>
+          <w:tcPr>
+            <w:tcW w:w="2000" w:type="dxa"/>
+          </w:tcPr>
+          <w:p>
+            <w:r>
+              <w:t>QN=1</w:t>
+            </w:r>
+            <w:r>
+              <w:t>0</w:t>
+            </w:r>
+          </w:p>
+        </w:tc>
+        <w:tc>
+          <w:tcPr>
+            <w:tcW w:w="8000" w:type="dxa"/>
+          </w:tcPr>
+          <w:p>
+            <w:r>
+              <w:t>See the figure and choose the right type of B2B E-Commerce</w:t>
+            </w:r>
+          </w:p>
+          <w:p>
+            <w:r>
+              <w:t>[file:8435.jpg]</w:t>
+            </w:r>
+          </w:p>
+          <w:p/>
+        </w:tc>
+      </w:tr>
+      <w:tr>
+        <w:tc>
+          <w:tcPr>
+            <w:tcW w:w="2000" w:type="dxa"/>
+          </w:tcPr>
+          <w:p>
+            <w:r>
+              <w:t>a.</w:t>
+            </w:r>
+          </w:p>
+        </w:tc>
+        <w:tc>
+          <w:tcPr>
+            <w:tcW w:w="8000" w:type="dxa"/>
+          </w:tcPr>
+          <w:p>
+            <w:r>
+              <w:t>Sell-side B2B</w:t>
+            </w:r>
+          </w:p>
+        </w:tc>
+      </w:tr>
+      <w:tr>
+        <w:tc>
+          <w:tcPr>
+            <w:tcW w:w="2000" w:type="dxa"/>
+          </w:tcPr>
+          <w:p>
+            <w:r>
+              <w:t>b.</w:t>
+            </w:r>
+          </w:p>
+        </w:tc>
+        <w:tc>
+          <w:tcPr>
+            <w:tcW w:w="8000" w:type="dxa"/>
+          </w:tcPr>
+          <w:p>
+            <w:r>
+              <w:t>Electronic Exchange</w:t>
+            </w:r>
+          </w:p>
+        </w:tc>
+      </w:tr>
+      <w:tr>
+        <w:tc>
+          <w:tcPr>
+            <w:tcW w:w="2000" w:type="dxa"/>
+          </w:tcPr>
+          <w:p>
+            <w:r>
+              <w:t>c.</w:t>
+            </w:r>
+          </w:p>
+        </w:tc>
+        <w:tc>
+          <w:tcPr>
+            <w:tcW w:w="8000" w:type="dxa"/>
+          </w:tcPr>
+          <w:p>
+            <w:r>
+              <w:t>Buy-side B2B</w:t>
+            </w:r>
+          </w:p>
+        </w:tc>
+      </w:tr>
+      <w:tr>
+        <w:tc>
+          <w:tcPr>
+            <w:tcW w:w="2000" w:type="dxa"/>
+          </w:tcPr>
+          <w:p>
+            <w:r>
+              <w:t>d.</w:t>
+            </w:r>
+          </w:p>
+        </w:tc>
+        <w:tc>
+          <w:tcPr>
+            <w:tcW w:w="8000" w:type="dxa"/>
+          </w:tcPr>
+          <w:p>
+            <w:r>
+              <w:t>Supply Chain Improvements and Collaborative Commerce</w:t>
+            </w:r>
+          </w:p>
+        </w:tc>
+      </w:tr>
+      <w:tr>
+        <w:tc>
+          <w:tcPr>
+            <w:tcW w:w="2000" w:type="dxa"/>
+          </w:tcPr>
+          <w:p>
+            <w:r>
+              <w:t>ANSWER:</w:t>
+            </w:r>
+          </w:p>
+        </w:tc>
+        <w:tc>
+          <w:tcPr>
+            <w:tcW w:w="8000" w:type="dxa"/>
+          </w:tcPr>
+          <w:p>
+            <w:r>
+              <w:t>B</w:t>
+            </w:r>
+          </w:p>
+        </w:tc>
+      </w:tr>
+      <w:tr>
+        <w:tc>
+          <w:tcPr>
+            <w:tcW w:w="2000" w:type="dxa"/>
+          </w:tcPr>
+          <w:p>
+            <w:r>
+              <w:t>MARK:</w:t>
+            </w:r>
+          </w:p>
+        </w:tc>
+        <w:tc>
+          <w:tcPr>
+            <w:tcW w:w="8000" w:type="dxa"/>
+          </w:tcPr>
+          <w:p>
+            <w:r>
+              <w:t>0.5</w:t>
+            </w:r>
+          </w:p>
+        </w:tc>
+      </w:tr>
+      <w:tr>
+        <w:tc>
+          <w:tcPr>
+            <w:tcW w:w="2000" w:type="dxa"/>
+          </w:tcPr>
+          <w:p>
+            <w:r>
+              <w:t>UNIT:</w:t>
+            </w:r>
+          </w:p>
+        </w:tc>
+        <w:tc>
+          <w:tcPr>
+            <w:tcW w:w="8000" w:type="dxa"/>
+          </w:tcPr>
+          <w:p>
+            <w:r>
+              <w:t>Chapter1</w:t>
+            </w:r>
+          </w:p>
+        </w:tc>
+      </w:tr>
+      <w:tr>
+        <w:tc>
+          <w:tcPr>
+            <w:tcW w:w="2000" w:type="dxa"/>
+          </w:tcPr>
+          <w:p>
+            <w:r>
+              <w:t>MIX CHOICES:</w:t>
+            </w:r>
+          </w:p>
+        </w:tc>
+        <w:tc>
+          <w:tcPr>
+            <w:tcW w:w="8000" w:type="dxa"/>
+          </w:tcPr>
+          <w:p>
+            <w:r>
+              <w:t>Yes</w:t>
+            </w:r>
+          </w:p>
+        </w:tc>
+      </w:tr>
+    </w:tbl>
+    <w:p/>
     <w:sectPr>
       <w:pgSz w:w="12240" w:h="15840"/>
       <w:pgMar w:top="1440" w:right="1440" w:bottom="1440" w:left="1440" w:header="720" w:footer="720" w:gutter="0"/>
@@ -315,7 +2284,7 @@
 </file>
 
 <file path=word/endnotes.xml><?xml version="1.0" encoding="utf-8"?>
-<w:endnotes xmlns:wpc="http://schemas.microsoft.com/office/word/2010/wordprocessingCanvas" xmlns:cx="http://schemas.microsoft.com/office/drawing/2014/chartex" xmlns:cx1="http://schemas.microsoft.com/office/drawing/2015/9/8/chartex" xmlns:cx2="http://schemas.microsoft.com/office/drawing/2015/10/21/chartex" xmlns:cx3="http://schemas.microsoft.com/office/drawing/2016/5/9/chartex" xmlns:cx4="http://schemas.microsoft.com/office/drawing/2016/5/10/chartex" xmlns:cx5="http://schemas.microsoft.com/office/drawing/2016/5/11/chartex" xmlns:cx6="http://schemas.microsoft.com/office/drawing/2016/5/12/chartex" xmlns:cx7="http://schemas.microsoft.com/office/drawing/2016/5/13/chartex" xmlns:cx8="http://schemas.microsoft.com/office/drawing/2016/5/14/chartex" xmlns:mc="http://schemas.openxmlformats.org/markup-compatibility/2006" xmlns:aink="http://schemas.microsoft.com/office/drawing/2016/ink" xmlns:am3d="http://schemas.microsoft.com/office/drawing/2017/model3d" xmlns:o="urn:schemas-microsoft-com:office:office" xmlns:oel="http://schemas.microsoft.com/office/2019/extlst" xmlns:r="http://schemas.openxmlformats.org/officeDocument/2006/relationships" xmlns:m="http://schemas.openxmlformats.org/officeDocument/2006/math" xmlns:v="urn:schemas-microsoft-com:vml" xmlns:wp14="http://schemas.microsoft.com/office/word/2010/wordprocessingDrawing" xmlns:wp="http://schemas.openxmlformats.org/drawingml/2006/wordprocessingDrawing" xmlns:w10="urn:schemas-microsoft-com:office:word" xmlns:w="http://schemas.openxmlformats.org/wordprocessingml/2006/main" xmlns:w14="http://schemas.microsoft.com/office/word/2010/wordml" xmlns:w15="http://schemas.microsoft.com/office/word/2012/wordml" xmlns:w16cex="http://schemas.microsoft.com/office/word/2018/wordml/cex" xmlns:w16cid="http://schemas.microsoft.com/office/word/2016/wordml/cid" xmlns:w16="http://schemas.microsoft.com/office/word/2018/wordml" xmlns:w16du="http://schemas.microsoft.com/office/word/2023/wordml/word16du" xmlns:w16sdtdh="http://schemas.microsoft.com/office/word/2020/wordml/sdtdatahash" xmlns:w16sdtfl="http://schemas.microsoft.com/office/word/2024/wordml/sdtformatlock" xmlns:w16se="http://schemas.microsoft.com/office/word/2015/wordml/symex" xmlns:wpg="http://schemas.microsoft.com/office/word/2010/wordprocessingGroup" xmlns:wpi="http://schemas.microsoft.com/office/word/2010/wordprocessingInk" xmlns:wne="http://schemas.microsoft.com/office/word/2006/wordml" xmlns:wps="http://schemas.microsoft.com/office/word/2010/wordprocessingShape" mc:Ignorable="w14 w15 w16se w16cid w16 w16cex w16sdtdh w16sdtfl w16du wp14">
+<w:endnotes xmlns:wpc="http://schemas.microsoft.com/office/word/2010/wordprocessingCanvas" xmlns:cx="http://schemas.microsoft.com/office/drawing/2014/chartex" xmlns:cx1="http://schemas.microsoft.com/office/drawing/2015/9/8/chartex" xmlns:cx2="http://schemas.microsoft.com/office/drawing/2015/10/21/chartex" xmlns:cx3="http://schemas.microsoft.com/office/drawing/2016/5/9/chartex" xmlns:cx4="http://schemas.microsoft.com/office/drawing/2016/5/10/chartex" xmlns:cx5="http://schemas.microsoft.com/office/drawing/2016/5/11/chartex" xmlns:cx6="http://schemas.microsoft.com/office/drawing/2016/5/12/chartex" xmlns:cx7="http://schemas.microsoft.com/office/drawing/2016/5/13/chartex" xmlns:cx8="http://schemas.microsoft.com/office/drawing/2016/5/14/chartex" xmlns:mc="http://schemas.openxmlformats.org/markup-compatibility/2006" xmlns:aink="http://schemas.microsoft.com/office/drawing/2016/ink" xmlns:am3d="http://schemas.microsoft.com/office/drawing/2017/model3d" xmlns:o="urn:schemas-microsoft-com:office:office" xmlns:oel="http://schemas.microsoft.com/office/2019/extlst" xmlns:r="http://schemas.openxmlformats.org/officeDocument/2006/relationships" xmlns:m="http://schemas.openxmlformats.org/officeDocument/2006/math" xmlns:v="urn:schemas-microsoft-com:vml" xmlns:wp14="http://schemas.microsoft.com/office/word/2010/wordprocessingDrawing" xmlns:wp="http://schemas.openxmlformats.org/drawingml/2006/wordprocessingDrawing" xmlns:w10="urn:schemas-microsoft-com:office:word" xmlns:w="http://schemas.openxmlformats.org/wordprocessingml/2006/main" xmlns:w14="http://schemas.microsoft.com/office/word/2010/wordml" xmlns:w15="http://schemas.microsoft.com/office/word/2012/wordml" xmlns:w16cex="http://schemas.microsoft.com/office/word/2018/wordml/cex" xmlns:w16cid="http://schemas.microsoft.com/office/word/2016/wordml/cid" xmlns:w16="http://schemas.microsoft.com/office/word/2018/wordml" xmlns:w16du="http://schemas.microsoft.com/office/word/2023/wordml/word16du" xmlns:w16sdtdh="http://schemas.microsoft.com/office/word/2020/wordml/sdtdatahash" xmlns:w16se="http://schemas.microsoft.com/office/word/2015/wordml/symex" xmlns:wpg="http://schemas.microsoft.com/office/word/2010/wordprocessingGroup" xmlns:wpi="http://schemas.microsoft.com/office/word/2010/wordprocessingInk" xmlns:wne="http://schemas.microsoft.com/office/word/2006/wordml" xmlns:wps="http://schemas.microsoft.com/office/word/2010/wordprocessingShape" mc:Ignorable="w14 w15 w16se w16cid w16 w16cex w16sdtdh w16du wp14">
   <w:endnote w:type="separator" w:id="-1">
     <w:p>
       <w:pPr>
@@ -340,7 +2309,7 @@
 </file>
 
 <file path=word/footnotes.xml><?xml version="1.0" encoding="utf-8"?>
-<w:footnotes xmlns:wpc="http://schemas.microsoft.com/office/word/2010/wordprocessingCanvas" xmlns:cx="http://schemas.microsoft.com/office/drawing/2014/chartex" xmlns:cx1="http://schemas.microsoft.com/office/drawing/2015/9/8/chartex" xmlns:cx2="http://schemas.microsoft.com/office/drawing/2015/10/21/chartex" xmlns:cx3="http://schemas.microsoft.com/office/drawing/2016/5/9/chartex" xmlns:cx4="http://schemas.microsoft.com/office/drawing/2016/5/10/chartex" xmlns:cx5="http://schemas.microsoft.com/office/drawing/2016/5/11/chartex" xmlns:cx6="http://schemas.microsoft.com/office/drawing/2016/5/12/chartex" xmlns:cx7="http://schemas.microsoft.com/office/drawing/2016/5/13/chartex" xmlns:cx8="http://schemas.microsoft.com/office/drawing/2016/5/14/chartex" xmlns:mc="http://schemas.openxmlformats.org/markup-compatibility/2006" xmlns:aink="http://schemas.microsoft.com/office/drawing/2016/ink" xmlns:am3d="http://schemas.microsoft.com/office/drawing/2017/model3d" xmlns:o="urn:schemas-microsoft-com:office:office" xmlns:oel="http://schemas.microsoft.com/office/2019/extlst" xmlns:r="http://schemas.openxmlformats.org/officeDocument/2006/relationships" xmlns:m="http://schemas.openxmlformats.org/officeDocument/2006/math" xmlns:v="urn:schemas-microsoft-com:vml" xmlns:wp14="http://schemas.microsoft.com/office/word/2010/wordprocessingDrawing" xmlns:wp="http://schemas.openxmlformats.org/drawingml/2006/wordprocessingDrawing" xmlns:w10="urn:schemas-microsoft-com:office:word" xmlns:w="http://schemas.openxmlformats.org/wordprocessingml/2006/main" xmlns:w14="http://schemas.microsoft.com/office/word/2010/wordml" xmlns:w15="http://schemas.microsoft.com/office/word/2012/wordml" xmlns:w16cex="http://schemas.microsoft.com/office/word/2018/wordml/cex" xmlns:w16cid="http://schemas.microsoft.com/office/word/2016/wordml/cid" xmlns:w16="http://schemas.microsoft.com/office/word/2018/wordml" xmlns:w16du="http://schemas.microsoft.com/office/word/2023/wordml/word16du" xmlns:w16sdtdh="http://schemas.microsoft.com/office/word/2020/wordml/sdtdatahash" xmlns:w16sdtfl="http://schemas.microsoft.com/office/word/2024/wordml/sdtformatlock" xmlns:w16se="http://schemas.microsoft.com/office/word/2015/wordml/symex" xmlns:wpg="http://schemas.microsoft.com/office/word/2010/wordprocessingGroup" xmlns:wpi="http://schemas.microsoft.com/office/word/2010/wordprocessingInk" xmlns:wne="http://schemas.microsoft.com/office/word/2006/wordml" xmlns:wps="http://schemas.microsoft.com/office/word/2010/wordprocessingShape" mc:Ignorable="w14 w15 w16se w16cid w16 w16cex w16sdtdh w16sdtfl w16du wp14">
+<w:footnotes xmlns:wpc="http://schemas.microsoft.com/office/word/2010/wordprocessingCanvas" xmlns:cx="http://schemas.microsoft.com/office/drawing/2014/chartex" xmlns:cx1="http://schemas.microsoft.com/office/drawing/2015/9/8/chartex" xmlns:cx2="http://schemas.microsoft.com/office/drawing/2015/10/21/chartex" xmlns:cx3="http://schemas.microsoft.com/office/drawing/2016/5/9/chartex" xmlns:cx4="http://schemas.microsoft.com/office/drawing/2016/5/10/chartex" xmlns:cx5="http://schemas.microsoft.com/office/drawing/2016/5/11/chartex" xmlns:cx6="http://schemas.microsoft.com/office/drawing/2016/5/12/chartex" xmlns:cx7="http://schemas.microsoft.com/office/drawing/2016/5/13/chartex" xmlns:cx8="http://schemas.microsoft.com/office/drawing/2016/5/14/chartex" xmlns:mc="http://schemas.openxmlformats.org/markup-compatibility/2006" xmlns:aink="http://schemas.microsoft.com/office/drawing/2016/ink" xmlns:am3d="http://schemas.microsoft.com/office/drawing/2017/model3d" xmlns:o="urn:schemas-microsoft-com:office:office" xmlns:oel="http://schemas.microsoft.com/office/2019/extlst" xmlns:r="http://schemas.openxmlformats.org/officeDocument/2006/relationships" xmlns:m="http://schemas.openxmlformats.org/officeDocument/2006/math" xmlns:v="urn:schemas-microsoft-com:vml" xmlns:wp14="http://schemas.microsoft.com/office/word/2010/wordprocessingDrawing" xmlns:wp="http://schemas.openxmlformats.org/drawingml/2006/wordprocessingDrawing" xmlns:w10="urn:schemas-microsoft-com:office:word" xmlns:w="http://schemas.openxmlformats.org/wordprocessingml/2006/main" xmlns:w14="http://schemas.microsoft.com/office/word/2010/wordml" xmlns:w15="http://schemas.microsoft.com/office/word/2012/wordml" xmlns:w16cex="http://schemas.microsoft.com/office/word/2018/wordml/cex" xmlns:w16cid="http://schemas.microsoft.com/office/word/2016/wordml/cid" xmlns:w16="http://schemas.microsoft.com/office/word/2018/wordml" xmlns:w16du="http://schemas.microsoft.com/office/word/2023/wordml/word16du" xmlns:w16sdtdh="http://schemas.microsoft.com/office/word/2020/wordml/sdtdatahash" xmlns:w16se="http://schemas.microsoft.com/office/word/2015/wordml/symex" xmlns:wpg="http://schemas.microsoft.com/office/word/2010/wordprocessingGroup" xmlns:wpi="http://schemas.microsoft.com/office/word/2010/wordprocessingInk" xmlns:wne="http://schemas.microsoft.com/office/word/2006/wordml" xmlns:wps="http://schemas.microsoft.com/office/word/2010/wordprocessingShape" mc:Ignorable="w14 w15 w16se w16cid w16 w16cex w16sdtdh w16du wp14">
   <w:footnote w:type="separator" w:id="-1">
     <w:p>
       <w:pPr>
@@ -365,7 +2334,7 @@
 </file>
 
 <file path=word/styles.xml><?xml version="1.0" encoding="utf-8"?>
-<w:styles xmlns:mc="http://schemas.openxmlformats.org/markup-compatibility/2006" xmlns:r="http://schemas.openxmlformats.org/officeDocument/2006/relationships" xmlns:w="http://schemas.openxmlformats.org/wordprocessingml/2006/main" xmlns:w14="http://schemas.microsoft.com/office/word/2010/wordml" xmlns:w15="http://schemas.microsoft.com/office/word/2012/wordml" xmlns:w16cex="http://schemas.microsoft.com/office/word/2018/wordml/cex" xmlns:w16cid="http://schemas.microsoft.com/office/word/2016/wordml/cid" xmlns:w16="http://schemas.microsoft.com/office/word/2018/wordml" xmlns:w16du="http://schemas.microsoft.com/office/word/2023/wordml/word16du" xmlns:w16sdtdh="http://schemas.microsoft.com/office/word/2020/wordml/sdtdatahash" xmlns:w16sdtfl="http://schemas.microsoft.com/office/word/2024/wordml/sdtformatlock" xmlns:w16se="http://schemas.microsoft.com/office/word/2015/wordml/symex" mc:Ignorable="w14 w15 w16se w16cid w16 w16cex w16sdtdh w16sdtfl w16du">
+<w:styles xmlns:mc="http://schemas.openxmlformats.org/markup-compatibility/2006" xmlns:r="http://schemas.openxmlformats.org/officeDocument/2006/relationships" xmlns:w="http://schemas.openxmlformats.org/wordprocessingml/2006/main" xmlns:w14="http://schemas.microsoft.com/office/word/2010/wordml" xmlns:w15="http://schemas.microsoft.com/office/word/2012/wordml" xmlns:w16cex="http://schemas.microsoft.com/office/word/2018/wordml/cex" xmlns:w16cid="http://schemas.microsoft.com/office/word/2016/wordml/cid" xmlns:w16="http://schemas.microsoft.com/office/word/2018/wordml" xmlns:w16du="http://schemas.microsoft.com/office/word/2023/wordml/word16du" xmlns:w16sdtdh="http://schemas.microsoft.com/office/word/2020/wordml/sdtdatahash" xmlns:w16se="http://schemas.microsoft.com/office/word/2015/wordml/symex" mc:Ignorable="w14 w15 w16se w16cid w16 w16cex w16sdtdh w16du">
   <w:docDefaults>
     <w:rPrDefault>
       <w:rPr>
@@ -762,10 +2731,12 @@
   <w:style w:type="paragraph" w:default="1" w:styleId="Normal">
     <w:name w:val="Normal"/>
     <w:qFormat/>
+    <w:rsid w:val="00972888"/>
   </w:style>
   <w:style w:type="character" w:default="1" w:styleId="DefaultParagraphFont">
     <w:name w:val="Default Paragraph Font"/>
     <w:uiPriority w:val="1"/>
+    <w:semiHidden/>
     <w:unhideWhenUsed/>
   </w:style>
   <w:style w:type="table" w:default="1" w:styleId="TableNormal">

</xml_diff>